<commit_message>
data  2 sqlite database 221220
</commit_message>
<xml_diff>
--- a/projects/healthapp/docs/plan health app.docx
+++ b/projects/healthapp/docs/plan health app.docx
@@ -32,7 +32,16 @@
       </w:r>
       <w:proofErr w:type="spellEnd"/>
       <w:r>
-        <w:t xml:space="preserve"> inzicht biedt in de gezondheid en adviezen geeft aan de </w:t>
+        <w:t xml:space="preserve"> inzicht biedt in de </w:t>
+      </w:r>
+      <w:r>
+        <w:t xml:space="preserve">factoren die de </w:t>
+      </w:r>
+      <w:r>
+        <w:t xml:space="preserve">gezondheid </w:t>
+      </w:r>
+      <w:r>
+        <w:t xml:space="preserve">van </w:t>
       </w:r>
       <w:proofErr w:type="spellStart"/>
       <w:r>
@@ -40,7 +49,197 @@
       </w:r>
       <w:proofErr w:type="spellEnd"/>
       <w:r>
+        <w:t xml:space="preserve"> </w:t>
+      </w:r>
+      <w:proofErr w:type="spellStart"/>
+      <w:r>
+        <w:t>beinvloeden</w:t>
+      </w:r>
+      <w:proofErr w:type="spellEnd"/>
+      <w:r>
+        <w:t xml:space="preserve"> </w:t>
+      </w:r>
+      <w:r>
+        <w:t xml:space="preserve">en adviezen geeft aan de </w:t>
+      </w:r>
+      <w:proofErr w:type="spellStart"/>
+      <w:r>
+        <w:t>patienten</w:t>
+      </w:r>
+      <w:proofErr w:type="spellEnd"/>
+      <w:r>
         <w:t xml:space="preserve"> voor verbetering van de gezondheid. Deze adviezen worden gemaakt op basis van data.</w:t>
+      </w:r>
+      <w:r>
+        <w:t xml:space="preserve"> Het advies aan de </w:t>
+      </w:r>
+      <w:proofErr w:type="spellStart"/>
+      <w:r>
+        <w:t>patient</w:t>
+      </w:r>
+      <w:proofErr w:type="spellEnd"/>
+      <w:r>
+        <w:t xml:space="preserve"> verloopt via de arts. </w:t>
+      </w:r>
+    </w:p>
+    <w:p>
+      <w:pPr>
+        <w:pStyle w:val="Kop1"/>
+      </w:pPr>
+      <w:r>
+        <w:t>Onderverdeling</w:t>
+      </w:r>
+      <w:r>
+        <w:t xml:space="preserve"> Werkzaamheden</w:t>
+      </w:r>
+    </w:p>
+    <w:p>
+      <w:pPr>
+        <w:pStyle w:val="Kop2"/>
+      </w:pPr>
+      <w:proofErr w:type="spellStart"/>
+      <w:r>
+        <w:t>Repository</w:t>
+      </w:r>
+      <w:proofErr w:type="spellEnd"/>
+      <w:r>
+        <w:t xml:space="preserve"> opzetten</w:t>
+      </w:r>
+    </w:p>
+    <w:p>
+      <w:r>
+        <w:t xml:space="preserve">Voor een geordende ontwerpproces moet ook een geordende codebase opgezet worden. </w:t>
+      </w:r>
+      <w:r>
+        <w:t xml:space="preserve">Er is al een </w:t>
+      </w:r>
+      <w:proofErr w:type="spellStart"/>
+      <w:r>
+        <w:t>repository</w:t>
+      </w:r>
+      <w:proofErr w:type="spellEnd"/>
+      <w:r>
+        <w:t xml:space="preserve"> op </w:t>
+      </w:r>
+      <w:proofErr w:type="spellStart"/>
+      <w:r>
+        <w:t>github</w:t>
+      </w:r>
+      <w:proofErr w:type="spellEnd"/>
+      <w:r>
+        <w:t xml:space="preserve"> aangemaakt MakeAIWork3. Daarbinnen wordt een aparte map aangemaakt voor </w:t>
+      </w:r>
+      <w:r>
+        <w:t xml:space="preserve">de </w:t>
+      </w:r>
+      <w:proofErr w:type="spellStart"/>
+      <w:r>
+        <w:t>healthapp</w:t>
+      </w:r>
+      <w:proofErr w:type="spellEnd"/>
+      <w:r>
+        <w:t>.</w:t>
+      </w:r>
+    </w:p>
+    <w:p>
+      <w:r>
+        <w:t xml:space="preserve">De </w:t>
+      </w:r>
+      <w:proofErr w:type="spellStart"/>
+      <w:r>
+        <w:t>repository</w:t>
+      </w:r>
+      <w:proofErr w:type="spellEnd"/>
+      <w:r>
+        <w:t xml:space="preserve"> </w:t>
+      </w:r>
+      <w:r>
+        <w:t xml:space="preserve">van de </w:t>
+      </w:r>
+      <w:proofErr w:type="spellStart"/>
+      <w:r>
+        <w:t>helathapp</w:t>
+      </w:r>
+      <w:proofErr w:type="spellEnd"/>
+      <w:r>
+        <w:t xml:space="preserve"> </w:t>
+      </w:r>
+      <w:r>
+        <w:t>wordt ingedeeld in de volgende onderdelen.</w:t>
+      </w:r>
+    </w:p>
+    <w:p>
+      <w:pPr>
+        <w:pStyle w:val="Lijstalinea"/>
+        <w:numPr>
+          <w:ilvl w:val="0"/>
+          <w:numId w:val="3"/>
+        </w:numPr>
+      </w:pPr>
+      <w:proofErr w:type="spellStart"/>
+      <w:r>
+        <w:t>Webscraping</w:t>
+      </w:r>
+      <w:proofErr w:type="spellEnd"/>
+    </w:p>
+    <w:p>
+      <w:pPr>
+        <w:pStyle w:val="Lijstalinea"/>
+        <w:numPr>
+          <w:ilvl w:val="0"/>
+          <w:numId w:val="3"/>
+        </w:numPr>
+      </w:pPr>
+      <w:r>
+        <w:t xml:space="preserve">Machine </w:t>
+      </w:r>
+      <w:proofErr w:type="spellStart"/>
+      <w:r>
+        <w:t>learning</w:t>
+      </w:r>
+      <w:proofErr w:type="spellEnd"/>
+      <w:r>
+        <w:t>/ statistiek</w:t>
+      </w:r>
+      <w:r>
+        <w:t>.</w:t>
+      </w:r>
+    </w:p>
+    <w:p>
+      <w:pPr>
+        <w:pStyle w:val="Lijstalinea"/>
+        <w:numPr>
+          <w:ilvl w:val="0"/>
+          <w:numId w:val="3"/>
+        </w:numPr>
+      </w:pPr>
+      <w:r>
+        <w:t xml:space="preserve">App </w:t>
+      </w:r>
+      <w:r>
+        <w:t>interface</w:t>
+      </w:r>
+      <w:r>
+        <w:t>.</w:t>
+      </w:r>
+    </w:p>
+    <w:p>
+      <w:r>
+        <w:t>De codebase wordt gestart met cookiecutter</w:t>
+      </w:r>
+      <w:r>
+        <w:t xml:space="preserve">. Deze structuur is gericht op het ontwikkelen van een Machine Learning model. De code van de </w:t>
+      </w:r>
+    </w:p>
+    <w:p>
+      <w:r>
+        <w:t>Voor de code ontwikkeling wordt een aparte virtuele Python environment aangemaakt</w:t>
+      </w:r>
+      <w:r>
+        <w:t xml:space="preserve">. Als basis gebruik Ik de environment die aangemaakt wordt met </w:t>
+      </w:r>
+      <w:r>
+        <w:t>create_virtual_env.sh</w:t>
       </w:r>
     </w:p>
     <w:p>
@@ -53,88 +252,102 @@
     </w:p>
     <w:p>
       <w:pPr>
-        <w:pStyle w:val="Kop1"/>
-      </w:pPr>
-      <w:r>
-        <w:t>Onderverdeling</w:t>
-      </w:r>
-      <w:r>
-        <w:t xml:space="preserve"> Werkzaamheden</w:t>
-      </w:r>
-    </w:p>
-    <w:p>
-      <w:pPr>
         <w:pStyle w:val="Kop2"/>
       </w:pPr>
       <w:proofErr w:type="spellStart"/>
       <w:r>
-        <w:t>Repository</w:t>
-      </w:r>
-      <w:proofErr w:type="spellEnd"/>
-      <w:r>
-        <w:t xml:space="preserve"> opzetten</w:t>
-      </w:r>
-    </w:p>
-    <w:p>
-      <w:r>
-        <w:t xml:space="preserve">Voor een geordende ontwerpproces moet ook een geordende codebase opgezet worden. </w:t>
-      </w:r>
-      <w:r>
-        <w:t xml:space="preserve">Er is al een </w:t>
-      </w:r>
-      <w:proofErr w:type="spellStart"/>
-      <w:r>
-        <w:t>repository</w:t>
-      </w:r>
-      <w:proofErr w:type="spellEnd"/>
-      <w:r>
-        <w:t xml:space="preserve"> op </w:t>
-      </w:r>
-      <w:proofErr w:type="spellStart"/>
-      <w:r>
-        <w:t>github</w:t>
-      </w:r>
-      <w:proofErr w:type="spellEnd"/>
-      <w:r>
-        <w:t xml:space="preserve"> aangemaakt MakeAIWork3. Daarbinnen wordt een aparte map aangemaakt voor </w:t>
-      </w:r>
-      <w:r>
-        <w:t xml:space="preserve">de </w:t>
-      </w:r>
-      <w:proofErr w:type="spellStart"/>
-      <w:r>
-        <w:t>healthapp</w:t>
-      </w:r>
-      <w:proofErr w:type="spellEnd"/>
-      <w:r>
-        <w:t>.</w:t>
-      </w:r>
-    </w:p>
-    <w:p>
-      <w:r>
-        <w:t xml:space="preserve">De </w:t>
-      </w:r>
-      <w:proofErr w:type="spellStart"/>
-      <w:r>
-        <w:t>repository</w:t>
+        <w:t>Webscraping</w:t>
+      </w:r>
+      <w:proofErr w:type="spellEnd"/>
+    </w:p>
+    <w:p>
+      <w:r>
+        <w:t xml:space="preserve">De gezondheidsdata waarop de voorspellingen gemaakt worden staan op een webpagina We hebben toegang tot deze webpagina opgegeven gekregen, de gegevens moeten nog wel van de pagina afgehaald worden. </w:t>
+      </w:r>
+    </w:p>
+    <w:p>
+      <w:pPr>
+        <w:ind w:left="708"/>
+      </w:pPr>
+      <w:r>
+        <w:t xml:space="preserve">1 ) Lezen van de gegevens van de webpagina. </w:t>
+      </w:r>
+    </w:p>
+    <w:p>
+      <w:pPr>
+        <w:ind w:left="708"/>
+      </w:pPr>
+      <w:r>
+        <w:t xml:space="preserve">2) Omzetten </w:t>
+      </w:r>
+      <w:r>
+        <w:t xml:space="preserve">data voor verdere verwerking. </w:t>
+      </w:r>
+    </w:p>
+    <w:p>
+      <w:r>
+        <w:t xml:space="preserve">Er zijn twee opties: </w:t>
+      </w:r>
+    </w:p>
+    <w:p>
+      <w:pPr>
+        <w:pStyle w:val="Lijstalinea"/>
+        <w:numPr>
+          <w:ilvl w:val="0"/>
+          <w:numId w:val="2"/>
+        </w:numPr>
+      </w:pPr>
+      <w:r>
+        <w:t xml:space="preserve">Experimenten met </w:t>
+      </w:r>
+      <w:proofErr w:type="spellStart"/>
+      <w:r>
+        <w:t>Beautiful</w:t>
       </w:r>
       <w:proofErr w:type="spellEnd"/>
       <w:r>
         <w:t xml:space="preserve"> </w:t>
       </w:r>
-      <w:r>
-        <w:t xml:space="preserve">van de </w:t>
-      </w:r>
-      <w:proofErr w:type="spellStart"/>
-      <w:r>
-        <w:t>helathapp</w:t>
+      <w:proofErr w:type="spellStart"/>
+      <w:r>
+        <w:t>Soup</w:t>
+      </w:r>
+      <w:proofErr w:type="spellEnd"/>
+      <w:r>
+        <w:t xml:space="preserve">. Met </w:t>
+      </w:r>
+      <w:proofErr w:type="spellStart"/>
+      <w:r>
+        <w:t>request</w:t>
+      </w:r>
+      <w:proofErr w:type="spellEnd"/>
+      <w:r>
+        <w:t xml:space="preserve"> worden gegevens van een website opgevraagd. Met </w:t>
+      </w:r>
+      <w:proofErr w:type="spellStart"/>
+      <w:r>
+        <w:t>Beautiful</w:t>
       </w:r>
       <w:proofErr w:type="spellEnd"/>
       <w:r>
         <w:t xml:space="preserve"> </w:t>
       </w:r>
-      <w:r>
-        <w:t>wordt ingedeeld in de volgende onderdelen.</w:t>
+      <w:proofErr w:type="spellStart"/>
+      <w:r>
+        <w:t>Soup</w:t>
+      </w:r>
+      <w:proofErr w:type="spellEnd"/>
+      <w:r>
+        <w:t xml:space="preserve"> </w:t>
+      </w:r>
+      <w:r>
+        <w:t xml:space="preserve">kun </w:t>
+      </w:r>
+      <w:r>
+        <w:t xml:space="preserve">aansluitend </w:t>
+      </w:r>
+      <w:r>
+        <w:t xml:space="preserve">html code naar een formaat vertalen die geschikt is voor verdere verwerking. </w:t>
       </w:r>
     </w:p>
     <w:p>
@@ -142,33 +355,105 @@
         <w:pStyle w:val="Lijstalinea"/>
         <w:numPr>
           <w:ilvl w:val="0"/>
-          <w:numId w:val="3"/>
-        </w:numPr>
-      </w:pPr>
-      <w:proofErr w:type="spellStart"/>
-      <w:r>
-        <w:t>Webscraping</w:t>
-      </w:r>
-      <w:proofErr w:type="spellEnd"/>
+          <w:numId w:val="2"/>
+        </w:numPr>
+      </w:pPr>
+      <w:proofErr w:type="spellStart"/>
+      <w:r>
+        <w:t>ScrapyL</w:t>
+      </w:r>
+      <w:proofErr w:type="spellEnd"/>
+      <w:r>
+        <w:t xml:space="preserve"> </w:t>
+      </w:r>
+      <w:r>
+        <w:t xml:space="preserve">Alternatief voor </w:t>
+      </w:r>
+      <w:proofErr w:type="spellStart"/>
+      <w:r>
+        <w:t>Beautiful</w:t>
+      </w:r>
+      <w:proofErr w:type="spellEnd"/>
+      <w:r>
+        <w:t xml:space="preserve"> </w:t>
+      </w:r>
+      <w:proofErr w:type="spellStart"/>
+      <w:r>
+        <w:t>Soup</w:t>
+      </w:r>
+      <w:proofErr w:type="spellEnd"/>
+      <w:r>
+        <w:t xml:space="preserve"> en Selenium is </w:t>
+      </w:r>
+      <w:proofErr w:type="spellStart"/>
+      <w:r>
+        <w:t>Scrapy</w:t>
+      </w:r>
+      <w:proofErr w:type="spellEnd"/>
+      <w:r>
+        <w:t xml:space="preserve">. Deze bibliotheek biedt functionaliteit die </w:t>
+      </w:r>
+    </w:p>
+    <w:p>
+      <w:r>
+        <w:t xml:space="preserve">Extra: </w:t>
+      </w:r>
+      <w:r>
+        <w:t>Selenium is een bibliotheek voor interactie via webbrowsers.</w:t>
+      </w:r>
+      <w:r>
+        <w:t xml:space="preserve"> Daarmee kun je ook buttons automatiseren.</w:t>
+      </w:r>
+    </w:p>
+    <w:p/>
+    <w:p>
+      <w:pPr>
+        <w:pStyle w:val="Kop2"/>
+      </w:pPr>
+      <w:r>
+        <w:t xml:space="preserve">Opslag </w:t>
+      </w:r>
+      <w:r>
+        <w:t>Data</w:t>
+      </w:r>
+      <w:r>
+        <w:t>, Database</w:t>
+      </w:r>
+    </w:p>
+    <w:p>
+      <w:r>
+        <w:t xml:space="preserve">De gegevens van de website worden omgezet naar een hanteerbaar formaat. Voor de had ligt een </w:t>
+      </w:r>
+      <w:proofErr w:type="spellStart"/>
+      <w:r>
+        <w:t>pandas</w:t>
+      </w:r>
+      <w:proofErr w:type="spellEnd"/>
+      <w:r>
+        <w:t xml:space="preserve"> dataframe. Als extra tussenstap kunnen de gegevens omgezet worden naar een database. </w:t>
+      </w:r>
+    </w:p>
+    <w:p>
+      <w:r>
+        <w:lastRenderedPageBreak/>
+        <w:t>We hebben met twee database systemen gewerkt:</w:t>
+      </w:r>
     </w:p>
     <w:p>
       <w:pPr>
         <w:pStyle w:val="Lijstalinea"/>
         <w:numPr>
           <w:ilvl w:val="0"/>
-          <w:numId w:val="3"/>
-        </w:numPr>
-      </w:pPr>
-      <w:r>
-        <w:t xml:space="preserve">Machine </w:t>
-      </w:r>
-      <w:proofErr w:type="spellStart"/>
-      <w:r>
-        <w:t>learning</w:t>
-      </w:r>
-      <w:proofErr w:type="spellEnd"/>
-      <w:r>
-        <w:t xml:space="preserve">/ statistiek: deze gegevens worden opgesteld in </w:t>
+          <w:numId w:val="2"/>
+        </w:numPr>
+      </w:pPr>
+      <w:proofErr w:type="spellStart"/>
+      <w:r>
+        <w:t>Sqlite</w:t>
+      </w:r>
+      <w:proofErr w:type="spellEnd"/>
+      <w:r>
+        <w:t xml:space="preserve"> </w:t>
       </w:r>
     </w:p>
     <w:p>
@@ -176,36 +461,79 @@
         <w:pStyle w:val="Lijstalinea"/>
         <w:numPr>
           <w:ilvl w:val="0"/>
-          <w:numId w:val="3"/>
-        </w:numPr>
-      </w:pPr>
-      <w:r>
-        <w:t xml:space="preserve">App </w:t>
-      </w:r>
-      <w:r>
-        <w:t>interface</w:t>
-      </w:r>
-      <w:r>
-        <w:t>.</w:t>
-      </w:r>
-    </w:p>
-    <w:p>
-      <w:r>
-        <w:t>De codebase wordt gestart met cookiecutter</w:t>
-      </w:r>
-      <w:r>
-        <w:t xml:space="preserve">. Deze structuur is gericht op het ontwikkelen van een Machine Learning model. De code van de </w:t>
-      </w:r>
-    </w:p>
-    <w:p>
-      <w:r>
-        <w:t>Voor de code ontwikkeling wordt een aparte virtuele Python environment aangemaakt</w:t>
-      </w:r>
-      <w:r>
-        <w:t xml:space="preserve">. Als basis gebruik Ik de environment die aangemaakt wordt met </w:t>
-      </w:r>
-      <w:r>
-        <w:t>create_virtual_env.sh</w:t>
+          <w:numId w:val="2"/>
+        </w:numPr>
+      </w:pPr>
+      <w:proofErr w:type="spellStart"/>
+      <w:r>
+        <w:t>MongoDb</w:t>
+      </w:r>
+      <w:proofErr w:type="spellEnd"/>
+    </w:p>
+    <w:p>
+      <w:r>
+        <w:t xml:space="preserve">We gaan </w:t>
+      </w:r>
+      <w:r>
+        <w:t xml:space="preserve">voor één of </w:t>
+      </w:r>
+      <w:r>
+        <w:t xml:space="preserve">beide systemen uitproberen. Voor beide systemen </w:t>
+      </w:r>
+      <w:r>
+        <w:t xml:space="preserve">doen het volgende </w:t>
+      </w:r>
+    </w:p>
+    <w:p>
+      <w:pPr>
+        <w:pStyle w:val="Lijstalinea"/>
+        <w:numPr>
+          <w:ilvl w:val="0"/>
+          <w:numId w:val="2"/>
+        </w:numPr>
+      </w:pPr>
+      <w:r>
+        <w:t xml:space="preserve">data </w:t>
+      </w:r>
+      <w:r>
+        <w:t xml:space="preserve">omzetten van </w:t>
+      </w:r>
+      <w:proofErr w:type="spellStart"/>
+      <w:r>
+        <w:t>pandas</w:t>
+      </w:r>
+      <w:proofErr w:type="spellEnd"/>
+      <w:r>
+        <w:t xml:space="preserve"> dataframe naar database.</w:t>
+      </w:r>
+    </w:p>
+    <w:p>
+      <w:pPr>
+        <w:pStyle w:val="Lijstalinea"/>
+        <w:numPr>
+          <w:ilvl w:val="0"/>
+          <w:numId w:val="2"/>
+        </w:numPr>
+      </w:pPr>
+      <w:r>
+        <w:t>Toevoegen van nieuwe data aan de database</w:t>
+      </w:r>
+    </w:p>
+    <w:p>
+      <w:pPr>
+        <w:pStyle w:val="Lijstalinea"/>
+        <w:numPr>
+          <w:ilvl w:val="0"/>
+          <w:numId w:val="2"/>
+        </w:numPr>
+      </w:pPr>
+      <w:proofErr w:type="spellStart"/>
+      <w:r>
+        <w:t>Queries</w:t>
+      </w:r>
+      <w:proofErr w:type="spellEnd"/>
+      <w:r>
+        <w:t xml:space="preserve"> maken om data </w:t>
       </w:r>
     </w:p>
     <w:p>
@@ -220,39 +548,35 @@
       <w:pPr>
         <w:pStyle w:val="Kop2"/>
       </w:pPr>
-      <w:proofErr w:type="spellStart"/>
-      <w:r>
-        <w:t>Webscraping</w:t>
-      </w:r>
-      <w:proofErr w:type="spellEnd"/>
-    </w:p>
-    <w:p>
-      <w:r>
-        <w:t xml:space="preserve">De gezondheidsdata waarop de voorspellingen gemaakt worden staan op een webpagina We hebben toegang tot deze webpagina opgegeven gekregen, de gegevens moeten nog wel van de pagina afgehaald worden. </w:t>
-      </w:r>
-    </w:p>
-    <w:p>
-      <w:pPr>
-        <w:ind w:left="708"/>
-      </w:pPr>
-      <w:r>
-        <w:t xml:space="preserve">1 ) Lezen van de gegevens van de webpagina. </w:t>
-      </w:r>
-    </w:p>
-    <w:p>
-      <w:pPr>
-        <w:ind w:left="708"/>
-      </w:pPr>
-      <w:r>
-        <w:t xml:space="preserve">2) Omzetten </w:t>
-      </w:r>
-      <w:r>
-        <w:t xml:space="preserve">data voor verdere verwerking. </w:t>
-      </w:r>
-    </w:p>
-    <w:p>
-      <w:r>
-        <w:t xml:space="preserve">Er zijn twee opties: </w:t>
+      <w:r>
+        <w:t xml:space="preserve">Machine Learning/ </w:t>
+      </w:r>
+      <w:r>
+        <w:t>Statistiek</w:t>
+      </w:r>
+    </w:p>
+    <w:p>
+      <w:r>
+        <w:t xml:space="preserve">Eerst moet je </w:t>
+      </w:r>
+      <w:r>
+        <w:t xml:space="preserve">beschrijvende statistiek doen op de data. Op deze manier krijg je inzicht in de data, betrouwbaarheid, spreiding. Vervolgens kun je de gegevens eruit halen. </w:t>
+      </w:r>
+    </w:p>
+    <w:p>
+      <w:r>
+        <w:t xml:space="preserve">De gegevens </w:t>
+      </w:r>
+      <w:r>
+        <w:t xml:space="preserve">uit de database moeten uiteindelijk vertaald worden naar een voorspelling van de gezondheid van een </w:t>
+      </w:r>
+      <w:proofErr w:type="spellStart"/>
+      <w:r>
+        <w:t>patient</w:t>
+      </w:r>
+      <w:proofErr w:type="spellEnd"/>
+      <w:r>
+        <w:t xml:space="preserve"> en een advies hoe deze te verbeteren. Met een ML model kan dit gerealiseerd worden. </w:t>
       </w:r>
     </w:p>
     <w:p>
@@ -264,51 +588,7 @@
         </w:numPr>
       </w:pPr>
       <w:r>
-        <w:t xml:space="preserve">Experimenten met Selenium en </w:t>
-      </w:r>
-      <w:proofErr w:type="spellStart"/>
-      <w:r>
-        <w:t>Beautiful</w:t>
-      </w:r>
-      <w:proofErr w:type="spellEnd"/>
-      <w:r>
-        <w:t xml:space="preserve"> </w:t>
-      </w:r>
-      <w:proofErr w:type="spellStart"/>
-      <w:r>
-        <w:t>Soup</w:t>
-      </w:r>
-      <w:proofErr w:type="spellEnd"/>
-      <w:r>
-        <w:t xml:space="preserve">. </w:t>
-      </w:r>
-      <w:r>
-        <w:t>Selenium is een bibliotheek voor interactie via webbrowsers</w:t>
-      </w:r>
-      <w:r>
-        <w:t xml:space="preserve">. </w:t>
-      </w:r>
-      <w:r>
-        <w:t xml:space="preserve">Met </w:t>
-      </w:r>
-      <w:proofErr w:type="spellStart"/>
-      <w:r>
-        <w:t>Beautiful</w:t>
-      </w:r>
-      <w:proofErr w:type="spellEnd"/>
-      <w:r>
-        <w:t xml:space="preserve"> </w:t>
-      </w:r>
-      <w:proofErr w:type="spellStart"/>
-      <w:r>
-        <w:t>Soup</w:t>
-      </w:r>
-      <w:proofErr w:type="spellEnd"/>
-      <w:r>
-        <w:t xml:space="preserve"> </w:t>
-      </w:r>
-      <w:r>
-        <w:t xml:space="preserve">kun je html code naar een formaat vertalen die geschikt is voor verdere verwerking. </w:t>
+        <w:t>Vertaling van gegevens naar samengestelde gegevens. Bijvoorbeeld uit de lengte</w:t>
       </w:r>
     </w:p>
     <w:p>
@@ -320,31 +600,25 @@
         </w:numPr>
       </w:pPr>
       <w:r>
-        <w:t xml:space="preserve">Alternatief voor </w:t>
-      </w:r>
-      <w:proofErr w:type="spellStart"/>
-      <w:r>
-        <w:t>Beautiful</w:t>
-      </w:r>
-      <w:proofErr w:type="spellEnd"/>
-      <w:r>
-        <w:t xml:space="preserve"> </w:t>
-      </w:r>
-      <w:proofErr w:type="spellStart"/>
-      <w:r>
-        <w:t>Soup</w:t>
-      </w:r>
-      <w:proofErr w:type="spellEnd"/>
-      <w:r>
-        <w:t xml:space="preserve"> en Selenium is </w:t>
-      </w:r>
-      <w:proofErr w:type="spellStart"/>
-      <w:r>
-        <w:t>Scrapy</w:t>
-      </w:r>
-      <w:proofErr w:type="spellEnd"/>
-      <w:r>
-        <w:t xml:space="preserve">. Deze bibliotheek biedt functionaliteit die </w:t>
+        <w:t>Keuze model. Gezien de gegevens lijken er twee modellen in aanmerking te komen.  Regressiemodel, K-means. Kunnen meerdere modellen gecombineerd worden?</w:t>
+      </w:r>
+    </w:p>
+    <w:p>
+      <w:r>
+        <w:t xml:space="preserve">Op basis van </w:t>
+      </w:r>
+      <w:proofErr w:type="spellStart"/>
+      <w:r>
+        <w:t>metrics</w:t>
+      </w:r>
+      <w:proofErr w:type="spellEnd"/>
+      <w:r>
+        <w:t xml:space="preserve"> wordt bepaald welk model het beste is. </w:t>
+      </w:r>
+    </w:p>
+    <w:p>
+      <w:r>
+        <w:t xml:space="preserve">Uit de analyse kan blijken dat bepaalde factoren niet </w:t>
       </w:r>
     </w:p>
     <w:p/>
@@ -353,31 +627,12 @@
         <w:pStyle w:val="Kop2"/>
       </w:pPr>
       <w:r>
-        <w:t xml:space="preserve">Opslag </w:t>
-      </w:r>
-      <w:r>
-        <w:t>Data</w:t>
-      </w:r>
-      <w:r>
-        <w:t>, Database</w:t>
-      </w:r>
-    </w:p>
-    <w:p>
-      <w:r>
-        <w:t xml:space="preserve">De gegevens van de website worden omgezet naar een hanteerbaar formaat. Voor de had ligt een </w:t>
-      </w:r>
-      <w:proofErr w:type="spellStart"/>
-      <w:r>
-        <w:t>pandas</w:t>
-      </w:r>
-      <w:proofErr w:type="spellEnd"/>
-      <w:r>
-        <w:t xml:space="preserve"> dataframe. Als extra tussenstap kunnen de gegevens omgezet worden naar een database. </w:t>
-      </w:r>
-    </w:p>
-    <w:p>
-      <w:r>
-        <w:t>We hebben met twee database systemen gewerkt:</w:t>
+        <w:t xml:space="preserve">App interface gebruiker </w:t>
+      </w:r>
+    </w:p>
+    <w:p>
+      <w:r>
+        <w:t xml:space="preserve">De gegevens uit het model moeten vertaald worden voor de gebruikers. De volgende vragen moet de app beantwoorden: </w:t>
       </w:r>
     </w:p>
     <w:p>
@@ -388,14 +643,13 @@
           <w:numId w:val="2"/>
         </w:numPr>
       </w:pPr>
-      <w:proofErr w:type="spellStart"/>
-      <w:r>
-        <w:lastRenderedPageBreak/>
-        <w:t>Sqlite</w:t>
-      </w:r>
-      <w:proofErr w:type="spellEnd"/>
-      <w:r>
-        <w:t xml:space="preserve"> </w:t>
+      <w:r>
+        <w:t xml:space="preserve">Wat wil de gebruiker </w:t>
+      </w:r>
+    </w:p>
+    <w:p>
+      <w:r>
+        <w:t xml:space="preserve">Wat is de  </w:t>
       </w:r>
     </w:p>
     <w:p>
@@ -406,24 +660,16 @@
           <w:numId w:val="2"/>
         </w:numPr>
       </w:pPr>
-      <w:proofErr w:type="spellStart"/>
-      <w:r>
-        <w:t>MongoDb</w:t>
-      </w:r>
-      <w:proofErr w:type="spellEnd"/>
-    </w:p>
-    <w:p>
-      <w:r>
-        <w:t xml:space="preserve">We gaan </w:t>
-      </w:r>
-      <w:r>
-        <w:t xml:space="preserve">voor één of </w:t>
-      </w:r>
-      <w:r>
-        <w:t xml:space="preserve">beide systemen uitproberen. Voor beide systemen </w:t>
-      </w:r>
-      <w:r>
-        <w:t xml:space="preserve">doen het volgende </w:t>
+      <w:r>
+        <w:t xml:space="preserve">Bevragen machine </w:t>
+      </w:r>
+      <w:proofErr w:type="spellStart"/>
+      <w:r>
+        <w:t>learning</w:t>
+      </w:r>
+      <w:proofErr w:type="spellEnd"/>
+      <w:r>
+        <w:t xml:space="preserve"> model. </w:t>
       </w:r>
     </w:p>
     <w:p>
@@ -435,18 +681,7 @@
         </w:numPr>
       </w:pPr>
       <w:r>
-        <w:t xml:space="preserve">data </w:t>
-      </w:r>
-      <w:r>
-        <w:t xml:space="preserve">omzetten van </w:t>
-      </w:r>
-      <w:proofErr w:type="spellStart"/>
-      <w:r>
-        <w:t>pandas</w:t>
-      </w:r>
-      <w:proofErr w:type="spellEnd"/>
-      <w:r>
-        <w:t xml:space="preserve"> dataframe naar database.</w:t>
+        <w:t xml:space="preserve">De app moet uiteindelijk gebruiker kan een app interface maken die </w:t>
       </w:r>
     </w:p>
     <w:p>
@@ -458,7 +693,64 @@
         </w:numPr>
       </w:pPr>
       <w:r>
-        <w:t>Toevoegen van nieuwe data aan de database</w:t>
+        <w:t xml:space="preserve">Aantrekkelijke visualisatie gegevens. </w:t>
+      </w:r>
+    </w:p>
+    <w:p>
+      <w:r>
+        <w:t xml:space="preserve">Django is een aantrekkelijk </w:t>
+      </w:r>
+      <w:proofErr w:type="spellStart"/>
+      <w:r>
+        <w:t>framework</w:t>
+      </w:r>
+      <w:proofErr w:type="spellEnd"/>
+      <w:r>
+        <w:t xml:space="preserve">. </w:t>
+      </w:r>
+    </w:p>
+    <w:p/>
+    <w:p>
+      <w:pPr>
+        <w:pStyle w:val="Kop2"/>
+      </w:pPr>
+      <w:r>
+        <w:t xml:space="preserve">Programmeer proces, </w:t>
+      </w:r>
+      <w:proofErr w:type="spellStart"/>
+      <w:r>
+        <w:t>bron-code</w:t>
+      </w:r>
+      <w:proofErr w:type="spellEnd"/>
+      <w:r>
+        <w:t>- unit testen</w:t>
+      </w:r>
+    </w:p>
+    <w:p>
+      <w:r>
+        <w:t xml:space="preserve">Uiteindelijk wordt een app gemaakt waarin alle onderdelen samen komen. De code </w:t>
+      </w:r>
+      <w:r>
+        <w:t xml:space="preserve">wordt object </w:t>
+      </w:r>
+      <w:r>
+        <w:t>georiënteerd</w:t>
+      </w:r>
+      <w:r>
+        <w:t xml:space="preserve"> opgesteld. </w:t>
+      </w:r>
+      <w:r>
+        <w:t xml:space="preserve">De bron code wordt in Python opgesteld. </w:t>
+      </w:r>
+    </w:p>
+    <w:p>
+      <w:r>
+        <w:t>De app kan in een app worden opgesteld.</w:t>
+      </w:r>
+    </w:p>
+    <w:p>
+      <w:r>
+        <w:t>Onderdeel van een geordend programmeer proces is de unit test. Voor een nuttige inzet van unit testen is het volgende gebeurd:</w:t>
       </w:r>
     </w:p>
     <w:p>
@@ -469,51 +761,11 @@
           <w:numId w:val="2"/>
         </w:numPr>
       </w:pPr>
-      <w:proofErr w:type="spellStart"/>
-      <w:r>
-        <w:t>Queries</w:t>
-      </w:r>
-      <w:proofErr w:type="spellEnd"/>
-      <w:r>
-        <w:t xml:space="preserve"> maken om data </w:t>
-      </w:r>
-    </w:p>
-    <w:p>
-      <w:pPr>
-        <w:rPr>
-          <w:b/>
-          <w:bCs/>
-        </w:rPr>
-      </w:pPr>
-    </w:p>
-    <w:p>
-      <w:pPr>
-        <w:pStyle w:val="Kop2"/>
-      </w:pPr>
-      <w:r>
-        <w:t xml:space="preserve">Machine Learning/ </w:t>
-      </w:r>
-      <w:r>
-        <w:t>Statistiek</w:t>
-      </w:r>
-    </w:p>
-    <w:p>
-      <w:r>
-        <w:t xml:space="preserve">De gegevens </w:t>
-      </w:r>
-      <w:r>
-        <w:t xml:space="preserve">uit de database moeten uiteindelijk vertaald worden naar een voorspelling van de gezondheid van een </w:t>
-      </w:r>
-      <w:proofErr w:type="spellStart"/>
-      <w:r>
-        <w:t>patient</w:t>
-      </w:r>
-      <w:proofErr w:type="spellEnd"/>
-      <w:r>
-        <w:t xml:space="preserve"> en een advies hoe deze te verbeteren. Met een ML model kan dit gerealiseerd worden. </w:t>
-      </w:r>
-    </w:p>
-    <w:p/>
+      <w:r>
+        <w:lastRenderedPageBreak/>
+        <w:t>Identificeren essentiële onderdelen app.</w:t>
+      </w:r>
+    </w:p>
     <w:p>
       <w:pPr>
         <w:pStyle w:val="Lijstalinea"/>
@@ -523,7 +775,7 @@
         </w:numPr>
       </w:pPr>
       <w:r>
-        <w:t>Vertaling van gegevens naar samengestelde gegevens. Bijvoorbeeld uit de lengte</w:t>
+        <w:t>Wat moet er getest worden?</w:t>
       </w:r>
     </w:p>
     <w:p>
@@ -535,20 +787,15 @@
         </w:numPr>
       </w:pPr>
       <w:r>
-        <w:t>Keuze model. Gezien de gegevens lijken er twee modellen in aanmerking te komen.  Regressiemodel, K-means. Kunnen meerdere modellen gecombineerd worden?</w:t>
-      </w:r>
-    </w:p>
-    <w:p>
-      <w:r>
-        <w:t xml:space="preserve">Op basis van </w:t>
-      </w:r>
-      <w:proofErr w:type="spellStart"/>
-      <w:r>
-        <w:t>metrics</w:t>
-      </w:r>
-      <w:proofErr w:type="spellEnd"/>
-      <w:r>
-        <w:t xml:space="preserve"> wordt bepaald welk model het beste is. </w:t>
+        <w:t xml:space="preserve">Stel de </w:t>
+      </w:r>
+      <w:proofErr w:type="spellStart"/>
+      <w:r>
+        <w:t>essentiele</w:t>
+      </w:r>
+      <w:proofErr w:type="spellEnd"/>
+      <w:r>
+        <w:t xml:space="preserve"> onderdelen. </w:t>
       </w:r>
     </w:p>
     <w:p/>
@@ -557,183 +804,6 @@
         <w:pStyle w:val="Kop2"/>
       </w:pPr>
       <w:r>
-        <w:t xml:space="preserve">App interface gebruiker </w:t>
-      </w:r>
-    </w:p>
-    <w:p>
-      <w:r>
-        <w:t xml:space="preserve">De gegevens uit het model moeten vertaald worden voor de gebruikers. De volgende vragen moet de app beantwoorden: </w:t>
-      </w:r>
-    </w:p>
-    <w:p>
-      <w:pPr>
-        <w:pStyle w:val="Lijstalinea"/>
-        <w:numPr>
-          <w:ilvl w:val="0"/>
-          <w:numId w:val="2"/>
-        </w:numPr>
-      </w:pPr>
-      <w:r>
-        <w:t xml:space="preserve">Wat wil de gebruiker </w:t>
-      </w:r>
-    </w:p>
-    <w:p>
-      <w:r>
-        <w:t xml:space="preserve">Wat is de  </w:t>
-      </w:r>
-    </w:p>
-    <w:p>
-      <w:pPr>
-        <w:pStyle w:val="Lijstalinea"/>
-        <w:numPr>
-          <w:ilvl w:val="0"/>
-          <w:numId w:val="2"/>
-        </w:numPr>
-      </w:pPr>
-      <w:r>
-        <w:t xml:space="preserve">Bevragen machine </w:t>
-      </w:r>
-      <w:proofErr w:type="spellStart"/>
-      <w:r>
-        <w:t>learning</w:t>
-      </w:r>
-      <w:proofErr w:type="spellEnd"/>
-      <w:r>
-        <w:t xml:space="preserve"> model. </w:t>
-      </w:r>
-    </w:p>
-    <w:p>
-      <w:pPr>
-        <w:pStyle w:val="Lijstalinea"/>
-        <w:numPr>
-          <w:ilvl w:val="0"/>
-          <w:numId w:val="2"/>
-        </w:numPr>
-      </w:pPr>
-      <w:r>
-        <w:t xml:space="preserve">De app moet uiteindelijk gebruiker kan een app interface maken die </w:t>
-      </w:r>
-    </w:p>
-    <w:p>
-      <w:pPr>
-        <w:pStyle w:val="Lijstalinea"/>
-        <w:numPr>
-          <w:ilvl w:val="0"/>
-          <w:numId w:val="2"/>
-        </w:numPr>
-      </w:pPr>
-      <w:r>
-        <w:t xml:space="preserve">Aantrekkelijke visualisatie gegevens. </w:t>
-      </w:r>
-    </w:p>
-    <w:p>
-      <w:r>
-        <w:t xml:space="preserve">Django is een aantrekkelijk </w:t>
-      </w:r>
-      <w:proofErr w:type="spellStart"/>
-      <w:r>
-        <w:t>framework</w:t>
-      </w:r>
-      <w:proofErr w:type="spellEnd"/>
-      <w:r>
-        <w:t xml:space="preserve">. </w:t>
-      </w:r>
-    </w:p>
-    <w:p/>
-    <w:p>
-      <w:pPr>
-        <w:pStyle w:val="Kop2"/>
-      </w:pPr>
-      <w:r>
-        <w:t xml:space="preserve">Programmeer proces, </w:t>
-      </w:r>
-      <w:proofErr w:type="spellStart"/>
-      <w:r>
-        <w:t>bron-code</w:t>
-      </w:r>
-      <w:proofErr w:type="spellEnd"/>
-      <w:r>
-        <w:t>- unit testen</w:t>
-      </w:r>
-    </w:p>
-    <w:p>
-      <w:r>
-        <w:t xml:space="preserve">Uiteindelijk wordt een app gemaakt waarin alle onderdelen samen komen. De code </w:t>
-      </w:r>
-      <w:r>
-        <w:t xml:space="preserve">wordt object </w:t>
-      </w:r>
-      <w:r>
-        <w:t>georiënteerd</w:t>
-      </w:r>
-      <w:r>
-        <w:t xml:space="preserve"> opgesteld. </w:t>
-      </w:r>
-      <w:r>
-        <w:t xml:space="preserve">De bron code wordt in Python opgesteld. </w:t>
-      </w:r>
-    </w:p>
-    <w:p>
-      <w:r>
-        <w:t>De app kan in een app worden opgesteld.</w:t>
-      </w:r>
-    </w:p>
-    <w:p>
-      <w:r>
-        <w:t>Onderdeel van een geordend programmeer proces is de unit test. Voor een nuttige inzet van unit testen is het volgende gebeurd:</w:t>
-      </w:r>
-    </w:p>
-    <w:p>
-      <w:pPr>
-        <w:pStyle w:val="Lijstalinea"/>
-        <w:numPr>
-          <w:ilvl w:val="0"/>
-          <w:numId w:val="2"/>
-        </w:numPr>
-      </w:pPr>
-      <w:r>
-        <w:t>Identificeren essentiële onderdelen app.</w:t>
-      </w:r>
-    </w:p>
-    <w:p>
-      <w:pPr>
-        <w:pStyle w:val="Lijstalinea"/>
-        <w:numPr>
-          <w:ilvl w:val="0"/>
-          <w:numId w:val="2"/>
-        </w:numPr>
-      </w:pPr>
-      <w:r>
-        <w:t>Wat moet er getest worden?</w:t>
-      </w:r>
-    </w:p>
-    <w:p>
-      <w:pPr>
-        <w:pStyle w:val="Lijstalinea"/>
-        <w:numPr>
-          <w:ilvl w:val="0"/>
-          <w:numId w:val="2"/>
-        </w:numPr>
-      </w:pPr>
-      <w:r>
-        <w:t xml:space="preserve">Stel de </w:t>
-      </w:r>
-      <w:proofErr w:type="spellStart"/>
-      <w:r>
-        <w:t>essentiele</w:t>
-      </w:r>
-      <w:proofErr w:type="spellEnd"/>
-      <w:r>
-        <w:t xml:space="preserve"> onderdelen. </w:t>
-      </w:r>
-    </w:p>
-    <w:p/>
-    <w:p>
-      <w:pPr>
-        <w:pStyle w:val="Kop2"/>
-      </w:pPr>
-      <w:r>
-        <w:lastRenderedPageBreak/>
         <w:t>App in Docker</w:t>
       </w:r>
     </w:p>

</xml_diff>

<commit_message>
beschrijvende statistiek eerste aanzet ML model 211222
</commit_message>
<xml_diff>
--- a/projects/healthapp/docs/plan health app.docx
+++ b/projects/healthapp/docs/plan health app.docx
@@ -23,6 +23,7 @@
       </w:r>
     </w:p>
     <w:p>
+      <w:bookmarkStart w:id="0" w:name="_Hlk122509403"/>
       <w:r>
         <w:t xml:space="preserve">Voor project 3 moeten we kortgezegd een app maken die voor medisch personeel en </w:t>
       </w:r>
@@ -81,6 +82,12 @@
       <w:r>
         <w:t xml:space="preserve"> verloopt via de arts. </w:t>
       </w:r>
+    </w:p>
+    <w:bookmarkEnd w:id="0"/>
+    <w:p>
+      <w:pPr>
+        <w:pStyle w:val="Kop1"/>
+      </w:pPr>
     </w:p>
     <w:p>
       <w:pPr>
@@ -396,13 +403,7 @@
     </w:p>
     <w:p>
       <w:r>
-        <w:t xml:space="preserve">Extra: </w:t>
-      </w:r>
-      <w:r>
-        <w:t>Selenium is een bibliotheek voor interactie via webbrowsers.</w:t>
-      </w:r>
-      <w:r>
-        <w:t xml:space="preserve"> Daarmee kun je ook buttons automatiseren.</w:t>
+        <w:t>Extra: Selenium is een bibliotheek voor interactie via webbrowsers. Daarmee kun je ook buttons automatiseren.</w:t>
       </w:r>
     </w:p>
     <w:p/>
@@ -411,6 +412,7 @@
         <w:pStyle w:val="Kop2"/>
       </w:pPr>
       <w:r>
+        <w:lastRenderedPageBreak/>
         <w:t xml:space="preserve">Opslag </w:t>
       </w:r>
       <w:r>
@@ -435,7 +437,6 @@
     </w:p>
     <w:p>
       <w:r>
-        <w:lastRenderedPageBreak/>
         <w:t>We hebben met twee database systemen gewerkt:</w:t>
       </w:r>
     </w:p>
@@ -570,11 +571,9 @@
       <w:r>
         <w:t xml:space="preserve">uit de database moeten uiteindelijk vertaald worden naar een voorspelling van de gezondheid van een </w:t>
       </w:r>
-      <w:proofErr w:type="spellStart"/>
-      <w:r>
-        <w:t>patient</w:t>
-      </w:r>
-      <w:proofErr w:type="spellEnd"/>
+      <w:r>
+        <w:t>patiënt</w:t>
+      </w:r>
       <w:r>
         <w:t xml:space="preserve"> en een advies hoe deze te verbeteren. Met een ML model kan dit gerealiseerd worden. </w:t>
       </w:r>
@@ -750,6 +749,7 @@
     </w:p>
     <w:p>
       <w:r>
+        <w:lastRenderedPageBreak/>
         <w:t>Onderdeel van een geordend programmeer proces is de unit test. Voor een nuttige inzet van unit testen is het volgende gebeurd:</w:t>
       </w:r>
     </w:p>
@@ -762,7 +762,6 @@
         </w:numPr>
       </w:pPr>
       <w:r>
-        <w:lastRenderedPageBreak/>
         <w:t>Identificeren essentiële onderdelen app.</w:t>
       </w:r>
     </w:p>

</xml_diff>

<commit_message>
enkele unittest + documentatie
</commit_message>
<xml_diff>
--- a/projects/healthapp/docs/plan health app.docx
+++ b/projects/healthapp/docs/plan health app.docx
@@ -80,15 +80,17 @@
       </w:r>
       <w:proofErr w:type="spellEnd"/>
       <w:r>
-        <w:t xml:space="preserve"> verloopt via de arts. </w:t>
+        <w:t xml:space="preserve"> verloopt via de arts</w:t>
+      </w:r>
+      <w:r>
+        <w:t>, de arts is dus de directe gebruiker van de app</w:t>
+      </w:r>
+      <w:r>
+        <w:t xml:space="preserve">. </w:t>
       </w:r>
     </w:p>
     <w:bookmarkEnd w:id="0"/>
-    <w:p>
-      <w:pPr>
-        <w:pStyle w:val="Kop1"/>
-      </w:pPr>
-    </w:p>
+    <w:p/>
     <w:p>
       <w:pPr>
         <w:pStyle w:val="Kop1"/>
@@ -235,12 +237,21 @@
         <w:t>De codebase wordt gestart met cookiecutter</w:t>
       </w:r>
       <w:r>
-        <w:t xml:space="preserve">. Deze structuur is gericht op het ontwikkelen van een Machine Learning model. De code van de </w:t>
-      </w:r>
-    </w:p>
-    <w:p>
-      <w:r>
-        <w:t>Voor de code ontwikkeling wordt een aparte virtuele Python environment aangemaakt</w:t>
+        <w:t xml:space="preserve">. Deze structuur is gericht op het ontwikkelen van een Machine Learning model. </w:t>
+      </w:r>
+    </w:p>
+    <w:p>
+      <w:r>
+        <w:t>D</w:t>
+      </w:r>
+      <w:r>
+        <w:t xml:space="preserve">e code </w:t>
+      </w:r>
+      <w:r>
+        <w:t xml:space="preserve">wordt ontwikkelt met </w:t>
+      </w:r>
+      <w:r>
+        <w:t>een aparte virtuele Python environment</w:t>
       </w:r>
       <w:r>
         <w:t xml:space="preserve">. Als basis gebruik Ik de environment die aangemaakt wordt met </w:t>
@@ -269,7 +280,13 @@
     </w:p>
     <w:p>
       <w:r>
-        <w:t xml:space="preserve">De gezondheidsdata waarop de voorspellingen gemaakt worden staan op een webpagina We hebben toegang tot deze webpagina opgegeven gekregen, de gegevens moeten nog wel van de pagina afgehaald worden. </w:t>
+        <w:t>De gezondheidsdata waarop de voorspellingen gemaakt worden staan op een webpagina</w:t>
+      </w:r>
+      <w:r>
+        <w:t>.</w:t>
+      </w:r>
+      <w:r>
+        <w:t xml:space="preserve"> We hebben toegang tot deze webpagina opgegeven gekregen, de gegevens moeten nog wel van de pagina afgehaald worden. </w:t>
       </w:r>
     </w:p>
     <w:p>
@@ -348,13 +365,50 @@
         <w:t xml:space="preserve"> </w:t>
       </w:r>
       <w:r>
-        <w:t xml:space="preserve">kun </w:t>
+        <w:t xml:space="preserve">kan </w:t>
       </w:r>
       <w:r>
         <w:t xml:space="preserve">aansluitend </w:t>
       </w:r>
       <w:r>
-        <w:t xml:space="preserve">html code naar een formaat vertalen die geschikt is voor verdere verwerking. </w:t>
+        <w:t xml:space="preserve">html code naar een formaat </w:t>
+      </w:r>
+      <w:r>
+        <w:t xml:space="preserve">vertaald worden </w:t>
+      </w:r>
+      <w:r>
+        <w:t xml:space="preserve">die </w:t>
+      </w:r>
+      <w:r>
+        <w:t xml:space="preserve">geschikter </w:t>
+      </w:r>
+      <w:r>
+        <w:t xml:space="preserve">is voor verdere verwerking. </w:t>
+      </w:r>
+      <w:r>
+        <w:t xml:space="preserve">Om gegevens van een webpagina af te halen heb je naast </w:t>
+      </w:r>
+      <w:proofErr w:type="spellStart"/>
+      <w:r>
+        <w:t>b</w:t>
+      </w:r>
+      <w:r>
+        <w:t>eautifulsoup</w:t>
+      </w:r>
+      <w:proofErr w:type="spellEnd"/>
+      <w:r>
+        <w:t xml:space="preserve"> </w:t>
+      </w:r>
+      <w:r>
+        <w:t xml:space="preserve">nog extra bibliotheken nodig, zoals </w:t>
+      </w:r>
+      <w:proofErr w:type="spellStart"/>
+      <w:r>
+        <w:t>request</w:t>
+      </w:r>
+      <w:proofErr w:type="spellEnd"/>
+      <w:r>
+        <w:t>.</w:t>
       </w:r>
     </w:p>
     <w:p>
@@ -367,9 +421,12 @@
       </w:pPr>
       <w:proofErr w:type="spellStart"/>
       <w:r>
-        <w:t>ScrapyL</w:t>
-      </w:r>
-      <w:proofErr w:type="spellEnd"/>
+        <w:t>Scrapy</w:t>
+      </w:r>
+      <w:proofErr w:type="spellEnd"/>
+      <w:r>
+        <w:t xml:space="preserve">. </w:t>
+      </w:r>
       <w:r>
         <w:t xml:space="preserve"> </w:t>
       </w:r>
@@ -390,7 +447,7 @@
       </w:r>
       <w:proofErr w:type="spellEnd"/>
       <w:r>
-        <w:t xml:space="preserve"> en Selenium is </w:t>
+        <w:t xml:space="preserve"> is </w:t>
       </w:r>
       <w:proofErr w:type="spellStart"/>
       <w:r>
@@ -398,7 +455,16 @@
       </w:r>
       <w:proofErr w:type="spellEnd"/>
       <w:r>
-        <w:t xml:space="preserve">. Deze bibliotheek biedt functionaliteit die </w:t>
+        <w:t xml:space="preserve">. Deze bibliotheek biedt </w:t>
+      </w:r>
+      <w:r>
+        <w:t xml:space="preserve">meer </w:t>
+      </w:r>
+      <w:r>
+        <w:t xml:space="preserve">functionaliteit </w:t>
+      </w:r>
+      <w:r>
+        <w:t xml:space="preserve">om met data van webpagina’s om te gaan. </w:t>
       </w:r>
     </w:p>
     <w:p>
@@ -406,7 +472,30 @@
         <w:t>Extra: Selenium is een bibliotheek voor interactie via webbrowsers. Daarmee kun je ook buttons automatiseren.</w:t>
       </w:r>
     </w:p>
-    <w:p/>
+    <w:p>
+      <w:r>
+        <w:t>Bij</w:t>
+      </w:r>
+      <w:r>
+        <w:t xml:space="preserve"> testen door andere studenten bleek </w:t>
+      </w:r>
+      <w:proofErr w:type="spellStart"/>
+      <w:r>
+        <w:t>scrapy</w:t>
+      </w:r>
+      <w:proofErr w:type="spellEnd"/>
+      <w:r>
+        <w:t xml:space="preserve"> ingewikkeld. Binnen de app is in eerste instantie gebruik gemaakt van </w:t>
+      </w:r>
+      <w:proofErr w:type="spellStart"/>
+      <w:r>
+        <w:t>beautifulsoup</w:t>
+      </w:r>
+      <w:proofErr w:type="spellEnd"/>
+      <w:r>
+        <w:t xml:space="preserve">. </w:t>
+      </w:r>
+    </w:p>
     <w:p>
       <w:pPr>
         <w:pStyle w:val="Kop2"/>
@@ -424,7 +513,38 @@
     </w:p>
     <w:p>
       <w:r>
-        <w:t xml:space="preserve">De gegevens van de website worden omgezet naar een hanteerbaar formaat. Voor de had ligt een </w:t>
+        <w:t xml:space="preserve">De gegevens van de website worden omgezet </w:t>
+      </w:r>
+      <w:r>
+        <w:t xml:space="preserve">geschikt voor verdere verwerking. </w:t>
+      </w:r>
+      <w:bookmarkStart w:id="1" w:name="_Hlk124171020"/>
+      <w:r>
+        <w:t xml:space="preserve">Na het scrapen </w:t>
+      </w:r>
+      <w:r>
+        <w:t>van de data van de webpagina moeten bewerkingen uitgevoerd kunnen worden zoals herschikken, selecteren berekenen statistische waarden</w:t>
+      </w:r>
+      <w:r>
+        <w:t>.</w:t>
+      </w:r>
+      <w:r>
+        <w:t xml:space="preserve"> </w:t>
+      </w:r>
+      <w:r>
+        <w:t>Om dit te faciliteren ligt het v</w:t>
+      </w:r>
+      <w:r>
+        <w:t>oor de ha</w:t>
+      </w:r>
+      <w:r>
+        <w:t>n</w:t>
+      </w:r>
+      <w:r>
+        <w:t xml:space="preserve">d </w:t>
+      </w:r>
+      <w:r>
+        <w:t xml:space="preserve">de data te converteren naar een </w:t>
       </w:r>
       <w:proofErr w:type="spellStart"/>
       <w:r>
@@ -432,12 +552,65 @@
       </w:r>
       <w:proofErr w:type="spellEnd"/>
       <w:r>
-        <w:t xml:space="preserve"> dataframe. Als extra tussenstap kunnen de gegevens omgezet worden naar een database. </w:t>
-      </w:r>
-    </w:p>
-    <w:p>
-      <w:r>
-        <w:t>We hebben met twee database systemen gewerkt:</w:t>
+        <w:t xml:space="preserve"> dataframe.</w:t>
+      </w:r>
+      <w:bookmarkStart w:id="2" w:name="_Hlk124171046"/>
+      <w:r>
+        <w:t xml:space="preserve"> </w:t>
+      </w:r>
+      <w:bookmarkEnd w:id="1"/>
+      <w:r>
+        <w:t>Echter in de praktijk komen de gegevens vaak in een database terecht voordat deze verder verwerkt worden. D</w:t>
+      </w:r>
+      <w:r>
+        <w:t xml:space="preserve">e gegevens </w:t>
+      </w:r>
+      <w:r>
+        <w:t xml:space="preserve">van de webpagina worden eerst in een </w:t>
+      </w:r>
+      <w:r>
+        <w:t>database</w:t>
+      </w:r>
+      <w:r>
+        <w:t xml:space="preserve"> geplaatst</w:t>
+      </w:r>
+      <w:r>
+        <w:t>.</w:t>
+      </w:r>
+      <w:r>
+        <w:t xml:space="preserve"> </w:t>
+      </w:r>
+      <w:r>
+        <w:t xml:space="preserve">Aansluitend worden de gegevens uit de database gehaald en omgezet naar en </w:t>
+      </w:r>
+      <w:proofErr w:type="spellStart"/>
+      <w:r>
+        <w:t>pandas</w:t>
+      </w:r>
+      <w:proofErr w:type="spellEnd"/>
+      <w:r>
+        <w:t xml:space="preserve"> dataframe.</w:t>
+      </w:r>
+      <w:bookmarkEnd w:id="2"/>
+    </w:p>
+    <w:p>
+      <w:r>
+        <w:t xml:space="preserve">We gaan </w:t>
+      </w:r>
+      <w:r>
+        <w:t xml:space="preserve">voor één of </w:t>
+      </w:r>
+      <w:r>
+        <w:t xml:space="preserve">beide systemen uitproberen. Voor beide systemen </w:t>
+      </w:r>
+      <w:r>
+        <w:t xml:space="preserve">doen </w:t>
+      </w:r>
+      <w:r>
+        <w:t xml:space="preserve">we </w:t>
+      </w:r>
+      <w:r>
+        <w:t xml:space="preserve">het volgende </w:t>
       </w:r>
     </w:p>
     <w:p>
@@ -448,13 +621,19 @@
           <w:numId w:val="2"/>
         </w:numPr>
       </w:pPr>
-      <w:proofErr w:type="spellStart"/>
-      <w:r>
-        <w:t>Sqlite</w:t>
-      </w:r>
-      <w:proofErr w:type="spellEnd"/>
-      <w:r>
-        <w:t xml:space="preserve"> </w:t>
+      <w:r>
+        <w:t xml:space="preserve">data </w:t>
+      </w:r>
+      <w:r>
+        <w:t xml:space="preserve">omzetten van </w:t>
+      </w:r>
+      <w:proofErr w:type="spellStart"/>
+      <w:r>
+        <w:t>pandas</w:t>
+      </w:r>
+      <w:proofErr w:type="spellEnd"/>
+      <w:r>
+        <w:t xml:space="preserve"> dataframe naar database.</w:t>
       </w:r>
     </w:p>
     <w:p>
@@ -465,24 +644,8 @@
           <w:numId w:val="2"/>
         </w:numPr>
       </w:pPr>
-      <w:proofErr w:type="spellStart"/>
-      <w:r>
-        <w:t>MongoDb</w:t>
-      </w:r>
-      <w:proofErr w:type="spellEnd"/>
-    </w:p>
-    <w:p>
-      <w:r>
-        <w:t xml:space="preserve">We gaan </w:t>
-      </w:r>
-      <w:r>
-        <w:t xml:space="preserve">voor één of </w:t>
-      </w:r>
-      <w:r>
-        <w:t xml:space="preserve">beide systemen uitproberen. Voor beide systemen </w:t>
-      </w:r>
-      <w:r>
-        <w:t xml:space="preserve">doen het volgende </w:t>
+      <w:r>
+        <w:t>Toevoegen van nieuwe data aan de database</w:t>
       </w:r>
     </w:p>
     <w:p>
@@ -492,22 +655,83 @@
           <w:ilvl w:val="0"/>
           <w:numId w:val="2"/>
         </w:numPr>
-      </w:pPr>
-      <w:r>
-        <w:t xml:space="preserve">data </w:t>
-      </w:r>
-      <w:r>
-        <w:t xml:space="preserve">omzetten van </w:t>
-      </w:r>
-      <w:proofErr w:type="spellStart"/>
-      <w:r>
-        <w:t>pandas</w:t>
-      </w:r>
-      <w:proofErr w:type="spellEnd"/>
-      <w:r>
-        <w:t xml:space="preserve"> dataframe naar database.</w:t>
-      </w:r>
-    </w:p>
+        <w:rPr>
+          <w:b/>
+          <w:bCs/>
+        </w:rPr>
+      </w:pPr>
+      <w:proofErr w:type="spellStart"/>
+      <w:r>
+        <w:t>Queries</w:t>
+      </w:r>
+      <w:proofErr w:type="spellEnd"/>
+      <w:r>
+        <w:t xml:space="preserve"> maken om data </w:t>
+      </w:r>
+      <w:r>
+        <w:t>te selecteren</w:t>
+      </w:r>
+    </w:p>
+    <w:p>
+      <w:pPr>
+        <w:rPr>
+          <w:b/>
+          <w:bCs/>
+        </w:rPr>
+      </w:pPr>
+    </w:p>
+    <w:p>
+      <w:pPr>
+        <w:pStyle w:val="Kop2"/>
+      </w:pPr>
+      <w:r>
+        <w:t xml:space="preserve">Machine Learning/ </w:t>
+      </w:r>
+      <w:r>
+        <w:t>Statistiek</w:t>
+      </w:r>
+    </w:p>
+    <w:p>
+      <w:r>
+        <w:t>De gegevens uit de database moeten uiteindelijk vertaald worden naar een voorspelling van de gezondheid van een patiënt en een advies hoe deze te verbeteren. Met een ML model kan dit gerealiseerd worden.</w:t>
+      </w:r>
+    </w:p>
+    <w:p>
+      <w:r>
+        <w:t xml:space="preserve">De gegevens kunnen uit de database gehaald worden. De data kan verrijkt worden met behulp van statistiek/machine </w:t>
+      </w:r>
+      <w:proofErr w:type="spellStart"/>
+      <w:r>
+        <w:t>learning</w:t>
+      </w:r>
+      <w:proofErr w:type="spellEnd"/>
+      <w:r>
+        <w:t xml:space="preserve">. </w:t>
+      </w:r>
+    </w:p>
+    <w:p>
+      <w:r>
+        <w:t xml:space="preserve">Eerst moet je </w:t>
+      </w:r>
+      <w:r>
+        <w:t xml:space="preserve">beschrijvende statistiek doen op de data. Op deze manier krijg je inzicht in de data, betrouwbaarheid, spreiding. Vervolgens kun je gegevens </w:t>
+      </w:r>
+      <w:r>
+        <w:t xml:space="preserve">naast de gegevens van de </w:t>
+      </w:r>
+      <w:proofErr w:type="spellStart"/>
+      <w:r>
+        <w:t>patient</w:t>
+      </w:r>
+      <w:proofErr w:type="spellEnd"/>
+      <w:r>
+        <w:t xml:space="preserve"> leggen</w:t>
+      </w:r>
+      <w:r>
+        <w:t xml:space="preserve">. </w:t>
+      </w:r>
+    </w:p>
+    <w:p/>
     <w:p>
       <w:pPr>
         <w:pStyle w:val="Lijstalinea"/>
@@ -517,7 +741,7 @@
         </w:numPr>
       </w:pPr>
       <w:r>
-        <w:t>Toevoegen van nieuwe data aan de database</w:t>
+        <w:t>Vertaling van gegevens naar samengestelde gegevens. Bijvoorbeeld uit de lengte</w:t>
       </w:r>
     </w:p>
     <w:p>
@@ -528,54 +752,43 @@
           <w:numId w:val="2"/>
         </w:numPr>
       </w:pPr>
-      <w:proofErr w:type="spellStart"/>
-      <w:r>
-        <w:t>Queries</w:t>
-      </w:r>
-      <w:proofErr w:type="spellEnd"/>
-      <w:r>
-        <w:t xml:space="preserve"> maken om data </w:t>
-      </w:r>
-    </w:p>
-    <w:p>
-      <w:pPr>
-        <w:rPr>
-          <w:b/>
-          <w:bCs/>
-        </w:rPr>
-      </w:pPr>
-    </w:p>
+      <w:r>
+        <w:t>Keuze model. Gezien de gegevens lijken er twee modellen in aanmerking te komen.  Regressiemodel, K-means. Kunnen meerdere modellen gecombineerd worden?</w:t>
+      </w:r>
+    </w:p>
+    <w:p>
+      <w:r>
+        <w:t xml:space="preserve">Op basis van </w:t>
+      </w:r>
+      <w:proofErr w:type="spellStart"/>
+      <w:r>
+        <w:t>metrics</w:t>
+      </w:r>
+      <w:proofErr w:type="spellEnd"/>
+      <w:r>
+        <w:t xml:space="preserve"> wordt bepaald welk model het beste is. </w:t>
+      </w:r>
+    </w:p>
+    <w:p>
+      <w:r>
+        <w:t xml:space="preserve">Uit de analyse kan blijken dat bepaalde factoren niet </w:t>
+      </w:r>
+      <w:r>
+        <w:t>van belang zijn.</w:t>
+      </w:r>
+    </w:p>
+    <w:p/>
     <w:p>
       <w:pPr>
         <w:pStyle w:val="Kop2"/>
       </w:pPr>
       <w:r>
-        <w:t xml:space="preserve">Machine Learning/ </w:t>
-      </w:r>
-      <w:r>
-        <w:t>Statistiek</w:t>
-      </w:r>
-    </w:p>
-    <w:p>
-      <w:r>
-        <w:t xml:space="preserve">Eerst moet je </w:t>
-      </w:r>
-      <w:r>
-        <w:t xml:space="preserve">beschrijvende statistiek doen op de data. Op deze manier krijg je inzicht in de data, betrouwbaarheid, spreiding. Vervolgens kun je de gegevens eruit halen. </w:t>
-      </w:r>
-    </w:p>
-    <w:p>
-      <w:r>
-        <w:t xml:space="preserve">De gegevens </w:t>
-      </w:r>
-      <w:r>
-        <w:t xml:space="preserve">uit de database moeten uiteindelijk vertaald worden naar een voorspelling van de gezondheid van een </w:t>
-      </w:r>
-      <w:r>
-        <w:t>patiënt</w:t>
-      </w:r>
-      <w:r>
-        <w:t xml:space="preserve"> en een advies hoe deze te verbeteren. Met een ML model kan dit gerealiseerd worden. </w:t>
+        <w:t xml:space="preserve">App interface gebruiker </w:t>
+      </w:r>
+    </w:p>
+    <w:p>
+      <w:r>
+        <w:t xml:space="preserve">De gegevens uit het model moeten vertaald worden voor de gebruikers. De volgende vragen moet de app beantwoorden: </w:t>
       </w:r>
     </w:p>
     <w:p>
@@ -587,7 +800,12 @@
         </w:numPr>
       </w:pPr>
       <w:r>
-        <w:t>Vertaling van gegevens naar samengestelde gegevens. Bijvoorbeeld uit de lengte</w:t>
+        <w:t xml:space="preserve">Wat wil de gebruiker </w:t>
+      </w:r>
+    </w:p>
+    <w:p>
+      <w:r>
+        <w:t xml:space="preserve">Wat is de  </w:t>
       </w:r>
     </w:p>
     <w:p>
@@ -599,39 +817,15 @@
         </w:numPr>
       </w:pPr>
       <w:r>
-        <w:t>Keuze model. Gezien de gegevens lijken er twee modellen in aanmerking te komen.  Regressiemodel, K-means. Kunnen meerdere modellen gecombineerd worden?</w:t>
-      </w:r>
-    </w:p>
-    <w:p>
-      <w:r>
-        <w:t xml:space="preserve">Op basis van </w:t>
-      </w:r>
-      <w:proofErr w:type="spellStart"/>
-      <w:r>
-        <w:t>metrics</w:t>
-      </w:r>
-      <w:proofErr w:type="spellEnd"/>
-      <w:r>
-        <w:t xml:space="preserve"> wordt bepaald welk model het beste is. </w:t>
-      </w:r>
-    </w:p>
-    <w:p>
-      <w:r>
-        <w:t xml:space="preserve">Uit de analyse kan blijken dat bepaalde factoren niet </w:t>
-      </w:r>
-    </w:p>
-    <w:p/>
-    <w:p>
-      <w:pPr>
-        <w:pStyle w:val="Kop2"/>
-      </w:pPr>
-      <w:r>
-        <w:t xml:space="preserve">App interface gebruiker </w:t>
-      </w:r>
-    </w:p>
-    <w:p>
-      <w:r>
-        <w:t xml:space="preserve">De gegevens uit het model moeten vertaald worden voor de gebruikers. De volgende vragen moet de app beantwoorden: </w:t>
+        <w:t xml:space="preserve">Bevragen machine </w:t>
+      </w:r>
+      <w:proofErr w:type="spellStart"/>
+      <w:r>
+        <w:t>learning</w:t>
+      </w:r>
+      <w:proofErr w:type="spellEnd"/>
+      <w:r>
+        <w:t xml:space="preserve"> model. </w:t>
       </w:r>
     </w:p>
     <w:p>
@@ -643,12 +837,7 @@
         </w:numPr>
       </w:pPr>
       <w:r>
-        <w:t xml:space="preserve">Wat wil de gebruiker </w:t>
-      </w:r>
-    </w:p>
-    <w:p>
-      <w:r>
-        <w:t xml:space="preserve">Wat is de  </w:t>
+        <w:t xml:space="preserve">De app moet uiteindelijk gebruiker kan een app interface maken die </w:t>
       </w:r>
     </w:p>
     <w:p>
@@ -660,38 +849,6 @@
         </w:numPr>
       </w:pPr>
       <w:r>
-        <w:t xml:space="preserve">Bevragen machine </w:t>
-      </w:r>
-      <w:proofErr w:type="spellStart"/>
-      <w:r>
-        <w:t>learning</w:t>
-      </w:r>
-      <w:proofErr w:type="spellEnd"/>
-      <w:r>
-        <w:t xml:space="preserve"> model. </w:t>
-      </w:r>
-    </w:p>
-    <w:p>
-      <w:pPr>
-        <w:pStyle w:val="Lijstalinea"/>
-        <w:numPr>
-          <w:ilvl w:val="0"/>
-          <w:numId w:val="2"/>
-        </w:numPr>
-      </w:pPr>
-      <w:r>
-        <w:t xml:space="preserve">De app moet uiteindelijk gebruiker kan een app interface maken die </w:t>
-      </w:r>
-    </w:p>
-    <w:p>
-      <w:pPr>
-        <w:pStyle w:val="Lijstalinea"/>
-        <w:numPr>
-          <w:ilvl w:val="0"/>
-          <w:numId w:val="2"/>
-        </w:numPr>
-      </w:pPr>
-      <w:r>
         <w:t xml:space="preserve">Aantrekkelijke visualisatie gegevens. </w:t>
       </w:r>
     </w:p>
@@ -714,6 +871,7 @@
         <w:pStyle w:val="Kop2"/>
       </w:pPr>
       <w:r>
+        <w:lastRenderedPageBreak/>
         <w:t xml:space="preserve">Programmeer proces, </w:t>
       </w:r>
       <w:proofErr w:type="spellStart"/>
@@ -749,7 +907,6 @@
     </w:p>
     <w:p>
       <w:r>
-        <w:lastRenderedPageBreak/>
         <w:t>Onderdeel van een geordend programmeer proces is de unit test. Voor een nuttige inzet van unit testen is het volgende gebeurd:</w:t>
       </w:r>
     </w:p>

</xml_diff>